<commit_message>
Epalitan chapter numbering fixed
</commit_message>
<xml_diff>
--- a/Proposals/E-PALitan- Title Proposal 2021.docx
+++ b/Proposals/E-PALitan- Title Proposal 2021.docx
@@ -118,7 +118,11 @@
           </mc:Choice>
           <mc:Fallback>
             <w:pict>
-              <v:shape w14:anchorId="1E845AC5" id="_x0000_s1029" type="#_x0000_t202" style="position:absolute;margin-left:351.75pt;margin-top:.75pt;width:74.25pt;height:66.75pt;z-index:251667456;visibility:visible;mso-wrap-style:square;mso-width-percent:0;mso-height-percent:0;mso-wrap-distance-left:9pt;mso-wrap-distance-top:3.6pt;mso-wrap-distance-right:9pt;mso-wrap-distance-bottom:3.6pt;mso-position-horizontal:absolute;mso-position-horizontal-relative:text;mso-position-vertical:absolute;mso-position-vertical-relative:text;mso-width-percent:0;mso-height-percent:0;mso-width-relative:margin;mso-height-relative:margin;v-text-anchor:top" o:gfxdata="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" stroked="f">
+              <v:shapetype w14:anchorId="1E845AC5" id="_x0000_t202" coordsize="21600,21600" o:spt="202" path="m,l,21600r21600,l21600,xe">
+                <v:stroke joinstyle="miter"/>
+                <v:path gradientshapeok="t" o:connecttype="rect"/>
+              </v:shapetype>
+              <v:shape id="Text Box 2" o:spid="_x0000_s1026" type="#_x0000_t202" style="position:absolute;margin-left:351.75pt;margin-top:.75pt;width:74.25pt;height:66.75pt;z-index:251667456;visibility:visible;mso-wrap-style:square;mso-width-percent:0;mso-height-percent:0;mso-wrap-distance-left:9pt;mso-wrap-distance-top:3.6pt;mso-wrap-distance-right:9pt;mso-wrap-distance-bottom:3.6pt;mso-position-horizontal:absolute;mso-position-horizontal-relative:text;mso-position-vertical:absolute;mso-position-vertical-relative:text;mso-width-percent:0;mso-height-percent:0;mso-width-relative:margin;mso-height-relative:margin;v-text-anchor:top" o:gfxdata="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" stroked="f">
                 <v:textbox>
                   <w:txbxContent>
                     <w:p>
@@ -142,7 +146,7 @@
                                     <pic:cNvPicPr/>
                                   </pic:nvPicPr>
                                   <pic:blipFill>
-                                    <a:blip r:embed="rId9">
+                                    <a:blip r:embed="rId8">
                                       <a:extLst>
                                         <a:ext uri="{28A0092B-C50C-407E-A947-70E740481C1C}">
                                           <a14:useLocalDpi xmlns:a14="http://schemas.microsoft.com/office/drawing/2010/main" val="0"/>
@@ -241,7 +245,25 @@
                                 <w:sz w:val="28"/>
                                 <w:szCs w:val="28"/>
                               </w:rPr>
-                              <w:t>Don Honorio Ventura State University</w:t>
+                              <w:t xml:space="preserve">Don </w:t>
+                            </w:r>
+                            <w:proofErr w:type="spellStart"/>
+                            <w:r>
+                              <w:rPr>
+                                <w:b/>
+                                <w:sz w:val="28"/>
+                                <w:szCs w:val="28"/>
+                              </w:rPr>
+                              <w:t>Honorio</w:t>
+                            </w:r>
+                            <w:proofErr w:type="spellEnd"/>
+                            <w:r>
+                              <w:rPr>
+                                <w:b/>
+                                <w:sz w:val="28"/>
+                                <w:szCs w:val="28"/>
+                              </w:rPr>
+                              <w:t xml:space="preserve"> Ventura State University</w:t>
                             </w:r>
                           </w:p>
                           <w:p>
@@ -250,7 +272,15 @@
                               <w:jc w:val="center"/>
                             </w:pPr>
                             <w:r>
-                              <w:t>Villa de Bacolor, Pampanga</w:t>
+                              <w:t xml:space="preserve">Villa de </w:t>
+                            </w:r>
+                            <w:proofErr w:type="spellStart"/>
+                            <w:r>
+                              <w:t>Bacolor</w:t>
+                            </w:r>
+                            <w:proofErr w:type="spellEnd"/>
+                            <w:r>
+                              <w:t>, Pampanga</w:t>
                             </w:r>
                           </w:p>
                         </w:txbxContent>
@@ -272,7 +302,7 @@
           </mc:Choice>
           <mc:Fallback>
             <w:pict>
-              <v:shape w14:anchorId="15569BB3" id="_x0000_s1030" type="#_x0000_t202" style="position:absolute;margin-left:78.7pt;margin-top:11.25pt;width:254.25pt;height:110.6pt;z-index:251666432;visibility:visible;mso-wrap-style:square;mso-width-percent:0;mso-height-percent:200;mso-wrap-distance-left:9pt;mso-wrap-distance-top:3.6pt;mso-wrap-distance-right:9pt;mso-wrap-distance-bottom:3.6pt;mso-position-horizontal:absolute;mso-position-horizontal-relative:text;mso-position-vertical:absolute;mso-position-vertical-relative:text;mso-width-percent:0;mso-height-percent:200;mso-width-relative:margin;mso-height-relative:margin;v-text-anchor:top" o:gfxdata="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" stroked="f">
+              <v:shape w14:anchorId="15569BB3" id="_x0000_s1027" type="#_x0000_t202" style="position:absolute;margin-left:78.7pt;margin-top:11.25pt;width:254.25pt;height:110.6pt;z-index:251666432;visibility:visible;mso-wrap-style:square;mso-width-percent:0;mso-height-percent:200;mso-wrap-distance-left:9pt;mso-wrap-distance-top:3.6pt;mso-wrap-distance-right:9pt;mso-wrap-distance-bottom:3.6pt;mso-position-horizontal:absolute;mso-position-horizontal-relative:text;mso-position-vertical:absolute;mso-position-vertical-relative:text;mso-width-percent:0;mso-height-percent:200;mso-width-relative:margin;mso-height-relative:margin;v-text-anchor:top" o:gfxdata="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" stroked="f">
                 <v:textbox style="mso-fit-shape-to-text:t">
                   <w:txbxContent>
                     <w:p>
@@ -406,7 +436,7 @@
                                           <pic:cNvPicPr/>
                                         </pic:nvPicPr>
                                         <pic:blipFill>
-                                          <a:blip r:embed="rId10">
+                                          <a:blip r:embed="rId9">
                                             <a:extLst>
                                               <a:ext uri="{28A0092B-C50C-407E-A947-70E740481C1C}">
                                                 <a14:useLocalDpi xmlns:a14="http://schemas.microsoft.com/office/drawing/2010/main" val="0"/>
@@ -452,7 +482,7 @@
           </mc:Choice>
           <mc:Fallback>
             <w:pict>
-              <v:shape w14:anchorId="2CD44747" id="_x0000_s1031" type="#_x0000_t202" style="position:absolute;margin-left:0;margin-top:.75pt;width:69.75pt;height:64.5pt;z-index:251665408;visibility:visible;mso-wrap-style:square;mso-width-percent:0;mso-height-percent:0;mso-wrap-distance-left:9pt;mso-wrap-distance-top:3.6pt;mso-wrap-distance-right:9pt;mso-wrap-distance-bottom:3.6pt;mso-position-horizontal:left;mso-position-horizontal-relative:margin;mso-position-vertical:absolute;mso-position-vertical-relative:text;mso-width-percent:0;mso-height-percent:0;mso-width-relative:margin;mso-height-relative:margin;v-text-anchor:top" o:gfxdata="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" stroked="f">
+              <v:shape w14:anchorId="2CD44747" id="_x0000_s1028" type="#_x0000_t202" style="position:absolute;margin-left:0;margin-top:.75pt;width:69.75pt;height:64.5pt;z-index:251665408;visibility:visible;mso-wrap-style:square;mso-width-percent:0;mso-height-percent:0;mso-wrap-distance-left:9pt;mso-wrap-distance-top:3.6pt;mso-wrap-distance-right:9pt;mso-wrap-distance-bottom:3.6pt;mso-position-horizontal:left;mso-position-horizontal-relative:margin;mso-position-vertical:absolute;mso-position-vertical-relative:text;mso-width-percent:0;mso-height-percent:0;mso-width-relative:margin;mso-height-relative:margin;v-text-anchor:top" o:gfxdata="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" stroked="f">
                 <v:textbox>
                   <w:txbxContent>
                     <w:p>
@@ -476,7 +506,7 @@
                                     <pic:cNvPicPr/>
                                   </pic:nvPicPr>
                                   <pic:blipFill>
-                                    <a:blip r:embed="rId11">
+                                    <a:blip r:embed="rId9">
                                       <a:extLst>
                                         <a:ext uri="{28A0092B-C50C-407E-A947-70E740481C1C}">
                                           <a14:useLocalDpi xmlns:a14="http://schemas.microsoft.com/office/drawing/2010/main" val="0"/>
@@ -556,23 +586,25 @@
           <w:sz w:val="36"/>
           <w:szCs w:val="36"/>
         </w:rPr>
-        <w:t xml:space="preserve">E-PALitan: </w:t>
-      </w:r>
+        <w:t>E-</w:t>
+      </w:r>
+      <w:proofErr w:type="spellStart"/>
       <w:r>
         <w:rPr>
           <w:b/>
           <w:sz w:val="36"/>
           <w:szCs w:val="36"/>
         </w:rPr>
-        <w:t>A</w:t>
-      </w:r>
+        <w:t>PALitan</w:t>
+      </w:r>
+      <w:proofErr w:type="spellEnd"/>
       <w:r>
         <w:rPr>
           <w:b/>
           <w:sz w:val="36"/>
           <w:szCs w:val="36"/>
         </w:rPr>
-        <w:t xml:space="preserve"> </w:t>
+        <w:t xml:space="preserve">: </w:t>
       </w:r>
       <w:r>
         <w:rPr>
@@ -580,7 +612,7 @@
           <w:sz w:val="36"/>
           <w:szCs w:val="36"/>
         </w:rPr>
-        <w:t>S</w:t>
+        <w:t>A</w:t>
       </w:r>
       <w:r>
         <w:rPr>
@@ -588,7 +620,7 @@
           <w:sz w:val="36"/>
           <w:szCs w:val="36"/>
         </w:rPr>
-        <w:t xml:space="preserve">ecured </w:t>
+        <w:t xml:space="preserve"> </w:t>
       </w:r>
       <w:r>
         <w:rPr>
@@ -596,7 +628,7 @@
           <w:sz w:val="36"/>
           <w:szCs w:val="36"/>
         </w:rPr>
-        <w:t>U</w:t>
+        <w:t>S</w:t>
       </w:r>
       <w:r>
         <w:rPr>
@@ -604,7 +636,7 @@
           <w:sz w:val="36"/>
           <w:szCs w:val="36"/>
         </w:rPr>
-        <w:t>ser</w:t>
+        <w:t xml:space="preserve">ecured </w:t>
       </w:r>
       <w:r>
         <w:rPr>
@@ -612,7 +644,7 @@
           <w:sz w:val="36"/>
           <w:szCs w:val="36"/>
         </w:rPr>
-        <w:t>-F</w:t>
+        <w:t>U</w:t>
       </w:r>
       <w:r>
         <w:rPr>
@@ -620,7 +652,7 @@
           <w:sz w:val="36"/>
           <w:szCs w:val="36"/>
         </w:rPr>
-        <w:t xml:space="preserve">riendly </w:t>
+        <w:t>ser</w:t>
       </w:r>
       <w:r>
         <w:rPr>
@@ -628,7 +660,7 @@
           <w:sz w:val="36"/>
           <w:szCs w:val="36"/>
         </w:rPr>
-        <w:t>M</w:t>
+        <w:t>-F</w:t>
       </w:r>
       <w:r>
         <w:rPr>
@@ -636,7 +668,7 @@
           <w:sz w:val="36"/>
           <w:szCs w:val="36"/>
         </w:rPr>
-        <w:t xml:space="preserve">obile </w:t>
+        <w:t xml:space="preserve">riendly </w:t>
       </w:r>
       <w:r>
         <w:rPr>
@@ -644,7 +676,7 @@
           <w:sz w:val="36"/>
           <w:szCs w:val="36"/>
         </w:rPr>
-        <w:t>T</w:t>
+        <w:t>M</w:t>
       </w:r>
       <w:r>
         <w:rPr>
@@ -652,7 +684,7 @@
           <w:sz w:val="36"/>
           <w:szCs w:val="36"/>
         </w:rPr>
-        <w:t xml:space="preserve">rading </w:t>
+        <w:t xml:space="preserve">obile </w:t>
       </w:r>
       <w:r>
         <w:rPr>
@@ -660,7 +692,7 @@
           <w:sz w:val="36"/>
           <w:szCs w:val="36"/>
         </w:rPr>
-        <w:t>A</w:t>
+        <w:t>T</w:t>
       </w:r>
       <w:r>
         <w:rPr>
@@ -668,7 +700,7 @@
           <w:sz w:val="36"/>
           <w:szCs w:val="36"/>
         </w:rPr>
-        <w:t xml:space="preserve">pplication for </w:t>
+        <w:t xml:space="preserve">rading </w:t>
       </w:r>
       <w:r>
         <w:rPr>
@@ -676,7 +708,7 @@
           <w:sz w:val="36"/>
           <w:szCs w:val="36"/>
         </w:rPr>
-        <w:t>R</w:t>
+        <w:t>A</w:t>
       </w:r>
       <w:r>
         <w:rPr>
@@ -684,7 +716,7 @@
           <w:sz w:val="36"/>
           <w:szCs w:val="36"/>
         </w:rPr>
-        <w:t xml:space="preserve">esidence of </w:t>
+        <w:t xml:space="preserve">pplication for </w:t>
       </w:r>
       <w:r>
         <w:rPr>
@@ -692,7 +724,7 @@
           <w:sz w:val="36"/>
           <w:szCs w:val="36"/>
         </w:rPr>
-        <w:t>B</w:t>
+        <w:t>R</w:t>
       </w:r>
       <w:r>
         <w:rPr>
@@ -700,14 +732,32 @@
           <w:sz w:val="36"/>
           <w:szCs w:val="36"/>
         </w:rPr>
-        <w:t>ecuran</w:t>
-      </w:r>
+        <w:t xml:space="preserve">esidence of </w:t>
+      </w:r>
+      <w:proofErr w:type="spellStart"/>
       <w:r>
         <w:rPr>
           <w:b/>
           <w:sz w:val="36"/>
           <w:szCs w:val="36"/>
         </w:rPr>
+        <w:t>B</w:t>
+      </w:r>
+      <w:r>
+        <w:rPr>
+          <w:b/>
+          <w:sz w:val="36"/>
+          <w:szCs w:val="36"/>
+        </w:rPr>
+        <w:t>ecuran</w:t>
+      </w:r>
+      <w:proofErr w:type="spellEnd"/>
+      <w:r>
+        <w:rPr>
+          <w:b/>
+          <w:sz w:val="36"/>
+          <w:szCs w:val="36"/>
+        </w:rPr>
         <w:t>, Santa. Rita, Pampanga</w:t>
       </w:r>
     </w:p>
@@ -772,9 +822,11 @@
       <w:r>
         <w:t xml:space="preserve">, </w:t>
       </w:r>
+      <w:proofErr w:type="spellStart"/>
       <w:r>
         <w:t>Crisanto</w:t>
       </w:r>
+      <w:proofErr w:type="spellEnd"/>
       <w:r>
         <w:t xml:space="preserve">, </w:t>
       </w:r>
@@ -787,14 +839,21 @@
         <w:spacing w:after="0" w:line="240" w:lineRule="auto"/>
         <w:jc w:val="center"/>
       </w:pPr>
+      <w:proofErr w:type="spellStart"/>
       <w:r>
         <w:t>Malveda</w:t>
       </w:r>
+      <w:proofErr w:type="spellEnd"/>
       <w:r>
         <w:t xml:space="preserve">, </w:t>
       </w:r>
-      <w:r>
-        <w:t>Limwell Jake P.</w:t>
+      <w:proofErr w:type="spellStart"/>
+      <w:r>
+        <w:t>Limwell</w:t>
+      </w:r>
+      <w:proofErr w:type="spellEnd"/>
+      <w:r>
+        <w:t xml:space="preserve"> Jake P.</w:t>
       </w:r>
     </w:p>
     <w:p>
@@ -808,8 +867,13 @@
       <w:r>
         <w:t xml:space="preserve">, </w:t>
       </w:r>
-      <w:r>
-        <w:t>Raymund Paolo I.</w:t>
+      <w:proofErr w:type="spellStart"/>
+      <w:r>
+        <w:t>Raymund</w:t>
+      </w:r>
+      <w:proofErr w:type="spellEnd"/>
+      <w:r>
+        <w:t xml:space="preserve"> Paolo I.</w:t>
       </w:r>
     </w:p>
     <w:p>
@@ -830,7 +894,15 @@
         <w:jc w:val="center"/>
       </w:pPr>
       <w:r>
-        <w:t>Sanchez, Seinthe R.</w:t>
+        <w:t xml:space="preserve">Sanchez, </w:t>
+      </w:r>
+      <w:proofErr w:type="spellStart"/>
+      <w:r>
+        <w:t>Seinthe</w:t>
+      </w:r>
+      <w:proofErr w:type="spellEnd"/>
+      <w:r>
+        <w:t xml:space="preserve"> R.</w:t>
       </w:r>
     </w:p>
     <w:p>
@@ -985,25 +1057,9 @@
     </w:p>
     <w:p>
       <w:pPr>
-        <w:pStyle w:val="ListParagraph"/>
-        <w:numPr>
-          <w:ilvl w:val="0"/>
-          <w:numId w:val="6"/>
-        </w:numPr>
-        <w:tabs>
-          <w:tab w:val="center" w:pos="360"/>
-          <w:tab w:val="left" w:pos="6420"/>
-        </w:tabs>
-        <w:spacing w:after="0" w:line="240" w:lineRule="auto"/>
-        <w:ind w:left="0" w:firstLine="0"/>
-        <w:rPr>
-          <w:b/>
-        </w:rPr>
-      </w:pPr>
-      <w:r>
-        <w:rPr>
-          <w:b/>
-        </w:rPr>
+        <w:pStyle w:val="Heading1"/>
+      </w:pPr>
+      <w:r>
         <w:t>Introduction</w:t>
       </w:r>
     </w:p>
@@ -1361,211 +1417,179 @@
     </w:p>
     <w:p>
       <w:pPr>
-        <w:pStyle w:val="ListParagraph"/>
-        <w:numPr>
-          <w:ilvl w:val="0"/>
-          <w:numId w:val="6"/>
-        </w:numPr>
+        <w:pStyle w:val="Heading1"/>
+      </w:pPr>
+      <w:r>
+        <w:t>Statement of the Problem</w:t>
+      </w:r>
+    </w:p>
+    <w:p>
+      <w:pPr>
+        <w:spacing w:after="0" w:line="240" w:lineRule="auto"/>
+        <w:jc w:val="both"/>
+      </w:pPr>
+    </w:p>
+    <w:p>
+      <w:pPr>
+        <w:spacing w:after="0" w:line="240" w:lineRule="auto"/>
+        <w:jc w:val="both"/>
+        <w:rPr>
+          <w:b/>
+        </w:rPr>
+      </w:pPr>
+      <w:r>
+        <w:rPr>
+          <w:b/>
+        </w:rPr>
+        <w:t xml:space="preserve">General Problem:  </w:t>
+      </w:r>
+    </w:p>
+    <w:p>
+      <w:pPr>
+        <w:spacing w:after="0" w:line="240" w:lineRule="auto"/>
+        <w:jc w:val="both"/>
+      </w:pPr>
+    </w:p>
+    <w:p>
+      <w:pPr>
+        <w:spacing w:after="0" w:line="240" w:lineRule="auto"/>
+        <w:jc w:val="both"/>
+      </w:pPr>
+      <w:r>
+        <w:rPr>
+          <w:noProof/>
+        </w:rPr>
+        <w:tab/>
+      </w:r>
+      <w:r>
+        <w:rPr>
+          <w:noProof/>
+        </w:rPr>
+        <w:t>The researcher intends to create a more reliable and trustworthy method of trade by developing an application for residents of Barangay Becuran, Sta. Rita, Pampanga.</w:t>
+      </w:r>
+    </w:p>
+    <w:p>
+      <w:pPr>
+        <w:spacing w:after="0" w:line="240" w:lineRule="auto"/>
+        <w:jc w:val="both"/>
+        <w:rPr>
+          <w:b/>
+        </w:rPr>
+      </w:pPr>
+      <w:r>
+        <w:rPr>
+          <w:b/>
+        </w:rPr>
+        <w:t>Specific Problems:</w:t>
+      </w:r>
+    </w:p>
+    <w:p>
+      <w:pPr>
+        <w:spacing w:after="0" w:line="240" w:lineRule="auto"/>
+        <w:jc w:val="both"/>
+      </w:pPr>
+    </w:p>
+    <w:p>
+      <w:pPr>
+        <w:spacing w:after="0" w:line="240" w:lineRule="auto"/>
+        <w:jc w:val="both"/>
+      </w:pPr>
+      <w:r>
+        <w:t>Introductory statement</w:t>
+      </w:r>
+    </w:p>
+    <w:p>
+      <w:pPr>
+        <w:spacing w:after="0" w:line="240" w:lineRule="auto"/>
+        <w:jc w:val="both"/>
+      </w:pPr>
+    </w:p>
+    <w:p>
+      <w:pPr>
+        <w:spacing w:after="0" w:line="240" w:lineRule="auto"/>
+        <w:jc w:val="both"/>
+      </w:pPr>
+      <w:r>
+        <w:t>1</w:t>
+      </w:r>
+      <w:r>
+        <w:t>.</w:t>
+      </w:r>
+      <w:r>
+        <w:t xml:space="preserve"> How will the user determine whether or not the individual exchanging the item is trustworthy?</w:t>
+      </w:r>
+    </w:p>
+    <w:p>
+      <w:pPr>
+        <w:spacing w:after="0" w:line="240" w:lineRule="auto"/>
+        <w:jc w:val="both"/>
+      </w:pPr>
+    </w:p>
+    <w:p>
+      <w:pPr>
+        <w:spacing w:after="0" w:line="240" w:lineRule="auto"/>
+        <w:jc w:val="both"/>
+      </w:pPr>
+      <w:r>
+        <w:t>2.</w:t>
+      </w:r>
+      <w:r>
+        <w:t xml:space="preserve"> </w:t>
+      </w:r>
+      <w:r>
+        <w:t>H</w:t>
+      </w:r>
+      <w:r>
+        <w:t>ow this application differs from the other existing one?</w:t>
+      </w:r>
+    </w:p>
+    <w:p>
+      <w:pPr>
+        <w:spacing w:after="0" w:line="240" w:lineRule="auto"/>
+        <w:jc w:val="both"/>
+      </w:pPr>
+    </w:p>
+    <w:p>
+      <w:pPr>
+        <w:spacing w:after="0" w:line="240" w:lineRule="auto"/>
+        <w:jc w:val="both"/>
+      </w:pPr>
+      <w:r>
+        <w:t>3.</w:t>
+      </w:r>
+      <w:r>
+        <w:t xml:space="preserve"> </w:t>
+      </w:r>
+      <w:r>
+        <w:t>How will the trade transaction follow health protocols that currently being implemented?</w:t>
+      </w:r>
+    </w:p>
+    <w:p>
+      <w:pPr>
+        <w:spacing w:after="0" w:line="240" w:lineRule="auto"/>
+        <w:jc w:val="both"/>
+      </w:pPr>
+    </w:p>
+    <w:p>
+      <w:pPr>
+        <w:spacing w:after="0" w:line="240" w:lineRule="auto"/>
+        <w:jc w:val="both"/>
+      </w:pPr>
+    </w:p>
+    <w:p>
+      <w:pPr>
+        <w:pStyle w:val="Heading1"/>
+      </w:pPr>
+      <w:r>
+        <w:t xml:space="preserve"> Objectives of the Study</w:t>
+      </w:r>
+    </w:p>
+    <w:p>
+      <w:pPr>
         <w:tabs>
           <w:tab w:val="left" w:pos="360"/>
         </w:tabs>
         <w:spacing w:after="0" w:line="240" w:lineRule="auto"/>
-        <w:ind w:left="0" w:firstLine="0"/>
-        <w:jc w:val="both"/>
-        <w:rPr>
-          <w:b/>
-        </w:rPr>
-      </w:pPr>
-      <w:r>
-        <w:rPr>
-          <w:b/>
-        </w:rPr>
-        <w:t>Statement of the Problem</w:t>
-      </w:r>
-    </w:p>
-    <w:p>
-      <w:pPr>
-        <w:spacing w:after="0" w:line="240" w:lineRule="auto"/>
-        <w:jc w:val="both"/>
-      </w:pPr>
-    </w:p>
-    <w:p>
-      <w:pPr>
-        <w:spacing w:after="0" w:line="240" w:lineRule="auto"/>
-        <w:jc w:val="both"/>
-        <w:rPr>
-          <w:b/>
-        </w:rPr>
-      </w:pPr>
-      <w:r>
-        <w:rPr>
-          <w:b/>
-        </w:rPr>
-        <w:t xml:space="preserve">General Problem:  </w:t>
-      </w:r>
-    </w:p>
-    <w:p>
-      <w:pPr>
-        <w:spacing w:after="0" w:line="240" w:lineRule="auto"/>
-        <w:jc w:val="both"/>
-      </w:pPr>
-    </w:p>
-    <w:p>
-      <w:pPr>
-        <w:spacing w:after="0" w:line="240" w:lineRule="auto"/>
-        <w:jc w:val="both"/>
-      </w:pPr>
-      <w:r>
-        <w:rPr>
-          <w:noProof/>
-        </w:rPr>
-        <w:tab/>
-      </w:r>
-      <w:r>
-        <w:rPr>
-          <w:noProof/>
-        </w:rPr>
-        <w:t>The researcher intends to create a more reliable and trustworthy method of trade by developing an application for residents of Barangay Becuran, Sta. Rita, Pampanga.</w:t>
-      </w:r>
-    </w:p>
-    <w:p>
-      <w:pPr>
-        <w:spacing w:after="0" w:line="240" w:lineRule="auto"/>
-        <w:jc w:val="both"/>
-        <w:rPr>
-          <w:b/>
-        </w:rPr>
-      </w:pPr>
-      <w:r>
-        <w:rPr>
-          <w:b/>
-        </w:rPr>
-        <w:t>Specific Problems:</w:t>
-      </w:r>
-    </w:p>
-    <w:p>
-      <w:pPr>
-        <w:spacing w:after="0" w:line="240" w:lineRule="auto"/>
-        <w:jc w:val="both"/>
-      </w:pPr>
-    </w:p>
-    <w:p>
-      <w:pPr>
-        <w:spacing w:after="0" w:line="240" w:lineRule="auto"/>
-        <w:jc w:val="both"/>
-      </w:pPr>
-      <w:r>
-        <w:t>Introductory statement</w:t>
-      </w:r>
-    </w:p>
-    <w:p>
-      <w:pPr>
-        <w:spacing w:after="0" w:line="240" w:lineRule="auto"/>
-        <w:jc w:val="both"/>
-      </w:pPr>
-    </w:p>
-    <w:p>
-      <w:pPr>
-        <w:spacing w:after="0" w:line="240" w:lineRule="auto"/>
-        <w:jc w:val="both"/>
-      </w:pPr>
-      <w:r>
-        <w:t>1</w:t>
-      </w:r>
-      <w:r>
-        <w:t>.</w:t>
-      </w:r>
-      <w:r>
-        <w:t xml:space="preserve"> How will the user determine whether or not the individual exchanging the item is trustworthy?</w:t>
-      </w:r>
-    </w:p>
-    <w:p>
-      <w:pPr>
-        <w:spacing w:after="0" w:line="240" w:lineRule="auto"/>
-        <w:jc w:val="both"/>
-      </w:pPr>
-    </w:p>
-    <w:p>
-      <w:pPr>
-        <w:spacing w:after="0" w:line="240" w:lineRule="auto"/>
-        <w:jc w:val="both"/>
-      </w:pPr>
-      <w:r>
-        <w:t>2.</w:t>
-      </w:r>
-      <w:r>
-        <w:t xml:space="preserve"> </w:t>
-      </w:r>
-      <w:r>
-        <w:t>H</w:t>
-      </w:r>
-      <w:r>
-        <w:t>ow this application differs from the other existing one?</w:t>
-      </w:r>
-    </w:p>
-    <w:p>
-      <w:pPr>
-        <w:spacing w:after="0" w:line="240" w:lineRule="auto"/>
-        <w:jc w:val="both"/>
-      </w:pPr>
-    </w:p>
-    <w:p>
-      <w:pPr>
-        <w:spacing w:after="0" w:line="240" w:lineRule="auto"/>
-        <w:jc w:val="both"/>
-      </w:pPr>
-      <w:r>
-        <w:t>3.</w:t>
-      </w:r>
-      <w:r>
-        <w:t xml:space="preserve"> </w:t>
-      </w:r>
-      <w:r>
-        <w:t>How will the trade transaction follow health protocols that currently being implemented?</w:t>
-      </w:r>
-    </w:p>
-    <w:p>
-      <w:pPr>
-        <w:spacing w:after="0" w:line="240" w:lineRule="auto"/>
-        <w:jc w:val="both"/>
-      </w:pPr>
-    </w:p>
-    <w:p>
-      <w:pPr>
-        <w:spacing w:after="0" w:line="240" w:lineRule="auto"/>
-        <w:jc w:val="both"/>
-      </w:pPr>
-    </w:p>
-    <w:p>
-      <w:pPr>
-        <w:pStyle w:val="ListParagraph"/>
-        <w:numPr>
-          <w:ilvl w:val="0"/>
-          <w:numId w:val="6"/>
-        </w:numPr>
-        <w:tabs>
-          <w:tab w:val="left" w:pos="360"/>
-        </w:tabs>
-        <w:spacing w:after="0" w:line="240" w:lineRule="auto"/>
-        <w:ind w:left="0" w:firstLine="0"/>
-        <w:jc w:val="both"/>
-        <w:rPr>
-          <w:b/>
-        </w:rPr>
-      </w:pPr>
-      <w:r>
-        <w:rPr>
-          <w:b/>
-        </w:rPr>
-        <w:t xml:space="preserve"> Objectives of the Study</w:t>
-      </w:r>
-    </w:p>
-    <w:p>
-      <w:pPr>
-        <w:tabs>
-          <w:tab w:val="left" w:pos="360"/>
-        </w:tabs>
-        <w:spacing w:after="0" w:line="240" w:lineRule="auto"/>
         <w:jc w:val="both"/>
       </w:pPr>
     </w:p>
@@ -1737,20 +1761,10 @@
     </w:p>
     <w:p>
       <w:pPr>
-        <w:tabs>
-          <w:tab w:val="left" w:pos="360"/>
-        </w:tabs>
-        <w:spacing w:after="0" w:line="240" w:lineRule="auto"/>
-        <w:jc w:val="both"/>
-        <w:rPr>
-          <w:b/>
-        </w:rPr>
-      </w:pPr>
-      <w:r>
-        <w:rPr>
-          <w:b/>
-        </w:rPr>
-        <w:t>IV.  Scope and Delimitations</w:t>
+        <w:pStyle w:val="Heading1"/>
+      </w:pPr>
+      <w:r>
+        <w:t xml:space="preserve"> Scope and Delimitations</w:t>
       </w:r>
     </w:p>
     <w:p>
@@ -1837,25 +1851,9 @@
     </w:p>
     <w:p>
       <w:pPr>
-        <w:pStyle w:val="ListParagraph"/>
-        <w:numPr>
-          <w:ilvl w:val="0"/>
-          <w:numId w:val="6"/>
-        </w:numPr>
-        <w:tabs>
-          <w:tab w:val="left" w:pos="360"/>
-        </w:tabs>
-        <w:spacing w:after="0" w:line="240" w:lineRule="auto"/>
-        <w:ind w:left="0" w:firstLine="0"/>
-        <w:jc w:val="both"/>
-        <w:rPr>
-          <w:b/>
-        </w:rPr>
-      </w:pPr>
-      <w:r>
-        <w:rPr>
-          <w:b/>
-        </w:rPr>
+        <w:pStyle w:val="Heading1"/>
+      </w:pPr>
+      <w:r>
         <w:t>Target Respondents and Locale</w:t>
       </w:r>
     </w:p>
@@ -1987,25 +1985,9 @@
     </w:p>
     <w:p>
       <w:pPr>
-        <w:pStyle w:val="ListParagraph"/>
-        <w:numPr>
-          <w:ilvl w:val="0"/>
-          <w:numId w:val="6"/>
-        </w:numPr>
-        <w:tabs>
-          <w:tab w:val="left" w:pos="360"/>
-        </w:tabs>
-        <w:spacing w:after="0" w:line="240" w:lineRule="auto"/>
-        <w:ind w:left="0" w:firstLine="0"/>
-        <w:jc w:val="both"/>
-        <w:rPr>
-          <w:b/>
-        </w:rPr>
-      </w:pPr>
-      <w:r>
-        <w:rPr>
-          <w:b/>
-        </w:rPr>
+        <w:pStyle w:val="Heading1"/>
+      </w:pPr>
+      <w:r>
         <w:t>Significance of the Study</w:t>
       </w:r>
       <w:commentRangeEnd w:id="1"/>
@@ -2148,7 +2130,7 @@
         <w:spacing w:after="0" w:line="480" w:lineRule="auto"/>
         <w:jc w:val="both"/>
       </w:pPr>
-      <w:hyperlink r:id="rId16" w:history="1">
+      <w:hyperlink r:id="rId14" w:history="1">
         <w:r>
           <w:rPr>
             <w:rStyle w:val="Hyperlink"/>
@@ -2159,7 +2141,7 @@
       <w:r>
         <w:br/>
       </w:r>
-      <w:hyperlink r:id="rId17" w:history="1">
+      <w:hyperlink r:id="rId15" w:history="1">
         <w:r>
           <w:rPr>
             <w:rStyle w:val="Hyperlink"/>
@@ -2176,7 +2158,7 @@
         <w:spacing w:after="0" w:line="480" w:lineRule="auto"/>
         <w:jc w:val="both"/>
       </w:pPr>
-      <w:hyperlink r:id="rId18" w:history="1">
+      <w:hyperlink r:id="rId16" w:history="1">
         <w:r>
           <w:rPr>
             <w:rStyle w:val="Hyperlink"/>
@@ -2204,7 +2186,7 @@
       </w:pPr>
     </w:p>
     <w:sectPr>
-      <w:footerReference w:type="default" r:id="rId19"/>
+      <w:footerReference w:type="default" r:id="rId17"/>
       <w:pgSz w:w="12240" w:h="15840"/>
       <w:pgMar w:top="1440" w:right="1440" w:bottom="1440" w:left="1440" w:header="720" w:footer="720" w:gutter="0"/>
       <w:cols w:space="720"/>
@@ -2251,9 +2233,11 @@
         </w:rPr>
         <w:annotationRef/>
       </w:r>
+      <w:proofErr w:type="spellStart"/>
       <w:r>
         <w:t>rj</w:t>
       </w:r>
+      <w:proofErr w:type="spellEnd"/>
     </w:p>
   </w:comment>
 </w:comments>
@@ -2401,7 +2385,7 @@
 <w:numbering xmlns:wpc="http://schemas.microsoft.com/office/word/2010/wordprocessingCanvas" xmlns:cx="http://schemas.microsoft.com/office/drawing/2014/chartex" xmlns:cx1="http://schemas.microsoft.com/office/drawing/2015/9/8/chartex" xmlns:cx2="http://schemas.microsoft.com/office/drawing/2015/10/21/chartex" xmlns:cx3="http://schemas.microsoft.com/office/drawing/2016/5/9/chartex" xmlns:cx4="http://schemas.microsoft.com/office/drawing/2016/5/10/chartex" xmlns:cx5="http://schemas.microsoft.com/office/drawing/2016/5/11/chartex" xmlns:cx6="http://schemas.microsoft.com/office/drawing/2016/5/12/chartex" xmlns:cx7="http://schemas.microsoft.com/office/drawing/2016/5/13/chartex" xmlns:cx8="http://schemas.microsoft.com/office/drawing/2016/5/14/chartex" xmlns:mc="http://schemas.openxmlformats.org/markup-compatibility/2006" xmlns:aink="http://schemas.microsoft.com/office/drawing/2016/ink" xmlns:am3d="http://schemas.microsoft.com/office/drawing/2017/model3d" xmlns:o="urn:schemas-microsoft-com:office:office" xmlns:r="http://schemas.openxmlformats.org/officeDocument/2006/relationships" xmlns:m="http://schemas.openxmlformats.org/officeDocument/2006/math" xmlns:v="urn:schemas-microsoft-com:vml" xmlns:wp14="http://schemas.microsoft.com/office/word/2010/wordprocessingDrawing" xmlns:wp="http://schemas.openxmlformats.org/drawingml/2006/wordprocessingDrawing" xmlns:w10="urn:schemas-microsoft-com:office:word" xmlns:w="http://schemas.openxmlformats.org/wordprocessingml/2006/main" xmlns:w14="http://schemas.microsoft.com/office/word/2010/wordml" xmlns:w15="http://schemas.microsoft.com/office/word/2012/wordml" xmlns:w16cex="http://schemas.microsoft.com/office/word/2018/wordml/cex" xmlns:w16cid="http://schemas.microsoft.com/office/word/2016/wordml/cid" xmlns:w16="http://schemas.microsoft.com/office/word/2018/wordml" xmlns:w16sdtdh="http://schemas.microsoft.com/office/word/2020/wordml/sdtdatahash" xmlns:w16se="http://schemas.microsoft.com/office/word/2015/wordml/symex" xmlns:wpg="http://schemas.microsoft.com/office/word/2010/wordprocessingGroup" xmlns:wpi="http://schemas.microsoft.com/office/word/2010/wordprocessingInk" xmlns:wne="http://schemas.microsoft.com/office/word/2006/wordml" xmlns:wps="http://schemas.microsoft.com/office/word/2010/wordprocessingShape" mc:Ignorable="w14 w15 w16se w16cid w16 w16cex w16sdtdh wp14">
   <w:numPicBullet w:numPicBulletId="0">
     <w:pict>
-      <v:shapetype id="_x0000_t75" coordsize="21600,21600" o:spt="75" o:preferrelative="t" path="m@4@5l@4@11@9@11@9@5xe" filled="f" stroked="f">
+      <v:shapetype w14:anchorId="2CD44747" id="_x0000_t75" coordsize="21600,21600" o:spt="75" o:preferrelative="t" path="m@4@5l@4@11@9@11@9@5xe" filled="f" stroked="f">
         <v:stroke joinstyle="miter"/>
         <v:formulas>
           <v:f eqn="if lineDrawn pixelLineWidth 0"/>
@@ -2420,7 +2404,7 @@
         <v:path o:extrusionok="f" gradientshapeok="t" o:connecttype="rect"/>
         <o:lock v:ext="edit" aspectratio="t"/>
       </v:shapetype>
-      <v:shape id="_x0000_i1189" type="#_x0000_t75" style="width:11.25pt;height:11.25pt" o:bullet="t">
+      <v:shape id="_x0000_i1333" type="#_x0000_t75" style="width:11.25pt;height:11.25pt" o:bullet="t">
         <v:imagedata r:id="rId1" o:title="msoB775"/>
       </v:shape>
     </w:pict>
@@ -2971,10 +2955,11 @@
   <w:abstractNum w:abstractNumId="5" w15:restartNumberingAfterBreak="0">
     <w:nsid w:val="7D0B59AD"/>
     <w:multiLevelType w:val="hybridMultilevel"/>
-    <w:tmpl w:val="E424FA84"/>
-    <w:lvl w:ilvl="0" w:tplc="36469998">
+    <w:tmpl w:val="DC8A24C6"/>
+    <w:lvl w:ilvl="0" w:tplc="2D36CD36">
       <w:start w:val="1"/>
       <w:numFmt w:val="upperRoman"/>
+      <w:pStyle w:val="Heading1"/>
       <w:lvlText w:val="%1."/>
       <w:lvlJc w:val="left"/>
       <w:pPr>
@@ -3485,6 +3470,30 @@
     <w:name w:val="Normal"/>
     <w:qFormat/>
   </w:style>
+  <w:style w:type="paragraph" w:styleId="Heading1">
+    <w:name w:val="heading 1"/>
+    <w:basedOn w:val="ListParagraph"/>
+    <w:next w:val="Normal"/>
+    <w:link w:val="Heading1Char"/>
+    <w:uiPriority w:val="9"/>
+    <w:qFormat/>
+    <w:rsid w:val="00BF6D6F"/>
+    <w:pPr>
+      <w:numPr>
+        <w:numId w:val="6"/>
+      </w:numPr>
+      <w:tabs>
+        <w:tab w:val="center" w:pos="360"/>
+        <w:tab w:val="left" w:pos="6420"/>
+      </w:tabs>
+      <w:spacing w:after="0" w:line="240" w:lineRule="auto"/>
+      <w:ind w:left="0" w:firstLine="0"/>
+      <w:outlineLvl w:val="0"/>
+    </w:pPr>
+    <w:rPr>
+      <w:b/>
+    </w:rPr>
+  </w:style>
   <w:style w:type="character" w:default="1" w:styleId="DefaultParagraphFont">
     <w:name w:val="Default Paragraph Font"/>
     <w:uiPriority w:val="1"/>
@@ -3656,6 +3665,16 @@
       <w:bCs/>
       <w:sz w:val="20"/>
       <w:szCs w:val="20"/>
+    </w:rPr>
+  </w:style>
+  <w:style w:type="character" w:customStyle="1" w:styleId="Heading1Char">
+    <w:name w:val="Heading 1 Char"/>
+    <w:basedOn w:val="DefaultParagraphFont"/>
+    <w:link w:val="Heading1"/>
+    <w:uiPriority w:val="9"/>
+    <w:rsid w:val="00BF6D6F"/>
+    <w:rPr>
+      <w:b/>
     </w:rPr>
   </w:style>
 </w:styles>

</xml_diff>